<commit_message>
Handle Customers Dashboards (Student 2)
</commit_message>
<xml_diff>
--- a/reports/Student #2/02 - Requirements - Student #2.docx
+++ b/reports/Student #2/02 - Requirements - Student #2.docx
@@ -446,16 +446,8 @@
                   <w:rPr>
                     <w:rFonts w:asciiTheme="majorHAnsi" w:hAnsiTheme="majorHAnsi" w:cstheme="majorHAnsi"/>
                   </w:rPr>
-                  <w:t xml:space="preserve">Ángel </w:t>
+                  <w:t>Ángel Postigo</w:t>
                 </w:r>
-                <w:proofErr w:type="spellStart"/>
-                <w:r>
-                  <w:rPr>
-                    <w:rFonts w:asciiTheme="majorHAnsi" w:hAnsiTheme="majorHAnsi" w:cstheme="majorHAnsi"/>
-                  </w:rPr>
-                  <w:t>Postigo</w:t>
-                </w:r>
-                <w:proofErr w:type="spellEnd"/>
                 <w:r>
                   <w:rPr>
                     <w:rFonts w:asciiTheme="majorHAnsi" w:hAnsiTheme="majorHAnsi" w:cstheme="majorHAnsi"/>
@@ -645,14 +637,12 @@
                   </w:rPr>
                   <w:t xml:space="preserve">, </w:t>
                 </w:r>
-                <w:proofErr w:type="gramStart"/>
                 <w:r>
                   <w:rPr>
                     <w:rFonts w:asciiTheme="majorHAnsi" w:hAnsiTheme="majorHAnsi" w:cstheme="majorHAnsi"/>
                   </w:rPr>
                   <w:t>2025</w:t>
                 </w:r>
-                <w:proofErr w:type="gramEnd"/>
                 <w:r>
                   <w:rPr>
                     <w:rFonts w:asciiTheme="majorHAnsi" w:hAnsiTheme="majorHAnsi" w:cstheme="majorHAnsi"/>
@@ -1270,7 +1260,13 @@
         </w:sdtPr>
         <w:sdtContent>
           <w:r>
-            <w:t xml:space="preserve">    </w:t>
+            <w:t xml:space="preserve"> </w:t>
+          </w:r>
+          <w:r>
+            <w:t>X</w:t>
+          </w:r>
+          <w:r>
+            <w:t xml:space="preserve"> </w:t>
           </w:r>
         </w:sdtContent>
       </w:sdt>
@@ -1519,7 +1515,10 @@
         </w:sdtPr>
         <w:sdtContent>
           <w:r>
-            <w:t xml:space="preserve">    </w:t>
+            <w:t xml:space="preserve"> X</w:t>
+          </w:r>
+          <w:r>
+            <w:t xml:space="preserve"> </w:t>
           </w:r>
         </w:sdtContent>
       </w:sdt>
@@ -1735,7 +1734,13 @@
         </w:sdtPr>
         <w:sdtContent>
           <w:r>
-            <w:t xml:space="preserve">    </w:t>
+            <w:t xml:space="preserve"> </w:t>
+          </w:r>
+          <w:r>
+            <w:t>X</w:t>
+          </w:r>
+          <w:r>
+            <w:t xml:space="preserve"> </w:t>
           </w:r>
         </w:sdtContent>
       </w:sdt>
@@ -3398,7 +3403,19 @@
             <w:rPr>
               <w:lang w:val="en-US"/>
             </w:rPr>
-            <w:t xml:space="preserve">    </w:t>
+            <w:t xml:space="preserve"> </w:t>
+          </w:r>
+          <w:r>
+            <w:rPr>
+              <w:lang w:val="en-US"/>
+            </w:rPr>
+            <w:t>X</w:t>
+          </w:r>
+          <w:r>
+            <w:rPr>
+              <w:lang w:val="en-US"/>
+            </w:rPr>
+            <w:t xml:space="preserve"> </w:t>
           </w:r>
         </w:sdtContent>
       </w:sdt>
@@ -3557,7 +3574,13 @@
         </w:sdtPr>
         <w:sdtContent>
           <w:r>
-            <w:t xml:space="preserve">    </w:t>
+            <w:t xml:space="preserve"> </w:t>
+          </w:r>
+          <w:r>
+            <w:t>X</w:t>
+          </w:r>
+          <w:r>
+            <w:t xml:space="preserve"> </w:t>
           </w:r>
         </w:sdtContent>
       </w:sdt>
@@ -7887,6 +7910,7 @@
   <w:style w:type="character" w:default="1" w:styleId="Fuentedeprrafopredeter">
     <w:name w:val="Default Paragraph Font"/>
     <w:uiPriority w:val="1"/>
+    <w:semiHidden/>
     <w:unhideWhenUsed/>
   </w:style>
   <w:style w:type="table" w:default="1" w:styleId="Tablanormal">
@@ -9525,6 +9549,7 @@
   </w:compat>
   <w:rsids>
     <w:rsidRoot w:val="004D7778"/>
+    <w:rsid w:val="000276C5"/>
     <w:rsid w:val="00061CE8"/>
     <w:rsid w:val="000656B8"/>
     <w:rsid w:val="000B4661"/>
@@ -9548,17 +9573,22 @@
     <w:rsid w:val="0054314B"/>
     <w:rsid w:val="005650B2"/>
     <w:rsid w:val="00635F6F"/>
+    <w:rsid w:val="00781E17"/>
     <w:rsid w:val="00791580"/>
     <w:rsid w:val="00794714"/>
     <w:rsid w:val="007A55FF"/>
     <w:rsid w:val="007C004C"/>
+    <w:rsid w:val="007C6824"/>
     <w:rsid w:val="007E6C7A"/>
+    <w:rsid w:val="007F070C"/>
     <w:rsid w:val="008B1087"/>
     <w:rsid w:val="0093034B"/>
     <w:rsid w:val="00944E58"/>
     <w:rsid w:val="00953D97"/>
     <w:rsid w:val="00990B95"/>
     <w:rsid w:val="00A222AC"/>
+    <w:rsid w:val="00A844E3"/>
+    <w:rsid w:val="00B42D86"/>
     <w:rsid w:val="00BC7967"/>
     <w:rsid w:val="00C12AB9"/>
     <w:rsid w:val="00C45CC2"/>

</xml_diff>

<commit_message>
Add testing report and update requirements for Student #2
</commit_message>
<xml_diff>
--- a/reports/Student #2/02 - Requirements - Student #2.docx
+++ b/reports/Student #2/02 - Requirements - Student #2.docx
@@ -446,8 +446,16 @@
                   <w:rPr>
                     <w:rFonts w:asciiTheme="majorHAnsi" w:hAnsiTheme="majorHAnsi" w:cstheme="majorHAnsi"/>
                   </w:rPr>
-                  <w:t>Ángel Postigo</w:t>
+                  <w:t xml:space="preserve">Ángel </w:t>
                 </w:r>
+                <w:proofErr w:type="spellStart"/>
+                <w:r>
+                  <w:rPr>
+                    <w:rFonts w:asciiTheme="majorHAnsi" w:hAnsiTheme="majorHAnsi" w:cstheme="majorHAnsi"/>
+                  </w:rPr>
+                  <w:t>Postigo</w:t>
+                </w:r>
+                <w:proofErr w:type="spellEnd"/>
                 <w:r>
                   <w:rPr>
                     <w:rFonts w:asciiTheme="majorHAnsi" w:hAnsiTheme="majorHAnsi" w:cstheme="majorHAnsi"/>
@@ -637,12 +645,14 @@
                   </w:rPr>
                   <w:t xml:space="preserve">, </w:t>
                 </w:r>
+                <w:proofErr w:type="gramStart"/>
                 <w:r>
                   <w:rPr>
                     <w:rFonts w:asciiTheme="majorHAnsi" w:hAnsiTheme="majorHAnsi" w:cstheme="majorHAnsi"/>
                   </w:rPr>
                   <w:t>2025</w:t>
                 </w:r>
+                <w:proofErr w:type="gramEnd"/>
                 <w:r>
                   <w:rPr>
                     <w:rFonts w:asciiTheme="majorHAnsi" w:hAnsiTheme="majorHAnsi" w:cstheme="majorHAnsi"/>
@@ -2635,9 +2645,6 @@
       </w:pPr>
       <w:sdt>
         <w:sdtPr>
-          <w:rPr>
-            <w:u w:val="single"/>
-          </w:rPr>
           <w:tag w:val="Verdict"/>
           <w:id w:val="-1505128056"/>
           <w:placeholder>
@@ -2648,10 +2655,13 @@
         </w:sdtPr>
         <w:sdtContent>
           <w:r>
-            <w:rPr>
-              <w:u w:val="single"/>
-            </w:rPr>
-            <w:t xml:space="preserve">    </w:t>
+            <w:t xml:space="preserve"> </w:t>
+          </w:r>
+          <w:r>
+            <w:t>X</w:t>
+          </w:r>
+          <w:r>
+            <w:t xml:space="preserve"> </w:t>
           </w:r>
         </w:sdtContent>
       </w:sdt>
@@ -2768,7 +2778,13 @@
         </w:sdtPr>
         <w:sdtContent>
           <w:r>
-            <w:t xml:space="preserve">    </w:t>
+            <w:t xml:space="preserve"> </w:t>
+          </w:r>
+          <w:r>
+            <w:t>X</w:t>
+          </w:r>
+          <w:r>
+            <w:t xml:space="preserve"> </w:t>
           </w:r>
         </w:sdtContent>
       </w:sdt>
@@ -2822,7 +2838,13 @@
         </w:sdtPr>
         <w:sdtContent>
           <w:r>
-            <w:t xml:space="preserve">    </w:t>
+            <w:t xml:space="preserve"> </w:t>
+          </w:r>
+          <w:r>
+            <w:t>X</w:t>
+          </w:r>
+          <w:r>
+            <w:t xml:space="preserve">  </w:t>
           </w:r>
         </w:sdtContent>
       </w:sdt>
@@ -2858,7 +2880,13 @@
         </w:sdtPr>
         <w:sdtContent>
           <w:r>
-            <w:t xml:space="preserve">    </w:t>
+            <w:t xml:space="preserve"> </w:t>
+          </w:r>
+          <w:r>
+            <w:t>X</w:t>
+          </w:r>
+          <w:r>
+            <w:t xml:space="preserve">  </w:t>
           </w:r>
         </w:sdtContent>
       </w:sdt>
@@ -3772,7 +3800,13 @@
         </w:sdtPr>
         <w:sdtContent>
           <w:r>
-            <w:t xml:space="preserve">    </w:t>
+            <w:t xml:space="preserve">  </w:t>
+          </w:r>
+          <w:r>
+            <w:t>X</w:t>
+          </w:r>
+          <w:r>
+            <w:t xml:space="preserve"> </w:t>
           </w:r>
         </w:sdtContent>
       </w:sdt>
@@ -3835,7 +3869,13 @@
         </w:sdtPr>
         <w:sdtContent>
           <w:r>
-            <w:t xml:space="preserve">    </w:t>
+            <w:t xml:space="preserve">  </w:t>
+          </w:r>
+          <w:r>
+            <w:t>X</w:t>
+          </w:r>
+          <w:r>
+            <w:t xml:space="preserve">  </w:t>
           </w:r>
         </w:sdtContent>
       </w:sdt>
@@ -3916,7 +3956,13 @@
         </w:sdtPr>
         <w:sdtContent>
           <w:r>
-            <w:t xml:space="preserve">    </w:t>
+            <w:t xml:space="preserve"> </w:t>
+          </w:r>
+          <w:r>
+            <w:t>X</w:t>
+          </w:r>
+          <w:r>
+            <w:t xml:space="preserve">   </w:t>
           </w:r>
         </w:sdtContent>
       </w:sdt>
@@ -4009,7 +4055,25 @@
               <w:szCs w:val="22"/>
               <w14:ligatures w14:val="none"/>
             </w:rPr>
-            <w:t xml:space="preserve">    </w:t>
+            <w:t xml:space="preserve">   </w:t>
+          </w:r>
+          <w:r>
+            <w:rPr>
+              <w:kern w:val="0"/>
+              <w:sz w:val="22"/>
+              <w:szCs w:val="22"/>
+              <w14:ligatures w14:val="none"/>
+            </w:rPr>
+            <w:t>X</w:t>
+          </w:r>
+          <w:r>
+            <w:rPr>
+              <w:kern w:val="0"/>
+              <w:sz w:val="22"/>
+              <w:szCs w:val="22"/>
+              <w14:ligatures w14:val="none"/>
+            </w:rPr>
+            <w:t xml:space="preserve"> </w:t>
           </w:r>
         </w:sdtContent>
       </w:sdt>
@@ -4143,7 +4207,13 @@
         </w:sdtPr>
         <w:sdtContent>
           <w:r>
-            <w:t xml:space="preserve">    </w:t>
+            <w:t xml:space="preserve"> </w:t>
+          </w:r>
+          <w:r>
+            <w:t>X</w:t>
+          </w:r>
+          <w:r>
+            <w:t xml:space="preserve">   </w:t>
           </w:r>
         </w:sdtContent>
       </w:sdt>
@@ -9608,6 +9678,7 @@
     <w:rsid w:val="0054309A"/>
     <w:rsid w:val="0054314B"/>
     <w:rsid w:val="005650B2"/>
+    <w:rsid w:val="0057271D"/>
     <w:rsid w:val="00635F6F"/>
     <w:rsid w:val="00781E17"/>
     <w:rsid w:val="00791580"/>
@@ -9630,6 +9701,7 @@
     <w:rsid w:val="00C12AB9"/>
     <w:rsid w:val="00C45CC2"/>
     <w:rsid w:val="00C63AB0"/>
+    <w:rsid w:val="00C82E68"/>
     <w:rsid w:val="00D21D3B"/>
     <w:rsid w:val="00D72CB9"/>
     <w:rsid w:val="00D933FC"/>

</xml_diff>